<commit_message>
Research report version 6
</commit_message>
<xml_diff>
--- a/Documentation/GamifyWork_documentation.docx
+++ b/Documentation/GamifyWork_documentation.docx
@@ -44,7 +44,7 @@
       </w:r>
       <w:r>
         <w:rPr>
-          <w:rStyle w:val="Kop1Char"/>
+          <w:rStyle w:val="Heading1Char"/>
           <w:b/>
           <w:bCs/>
           <w:lang w:val="en-US"/>
@@ -60,6 +60,7 @@
           <w:lang w:val="en-US"/>
         </w:rPr>
       </w:pPr>
+      <w:bookmarkStart w:id="0" w:name="_Hlk148019880"/>
       <w:r>
         <w:rPr>
           <w:sz w:val="24"/>
@@ -143,7 +144,6 @@
     </w:p>
     <w:p>
       <w:pPr>
-        <w:ind w:left="708" w:firstLine="708"/>
         <w:rPr>
           <w:sz w:val="24"/>
           <w:szCs w:val="24"/>
@@ -212,7 +212,17 @@
           <w:szCs w:val="24"/>
           <w:lang w:val="en-US"/>
         </w:rPr>
-        <w:t xml:space="preserve"> users to achieve their goals efficiently. This app brings together entertainment and productivity, proving that one can have fun while still making significant progress towards </w:t>
+        <w:t xml:space="preserve"> users to achieve their goals efficiently. This app brings together entertainment and productivity, proving </w:t>
+      </w:r>
+      <w:bookmarkStart w:id="1" w:name="_Hlk148020022"/>
+      <w:bookmarkEnd w:id="0"/>
+      <w:r>
+        <w:rPr>
+          <w:sz w:val="24"/>
+          <w:szCs w:val="24"/>
+          <w:lang w:val="en-US"/>
+        </w:rPr>
+        <w:t xml:space="preserve">that one can have fun while still making significant progress towards </w:t>
       </w:r>
       <w:r>
         <w:rPr>
@@ -223,6 +233,7 @@
         <w:t>real-life.</w:t>
       </w:r>
     </w:p>
+    <w:bookmarkEnd w:id="1"/>
     <w:p>
       <w:pPr>
         <w:ind w:firstLine="708"/>
@@ -243,7 +254,7 @@
     </w:p>
     <w:p>
       <w:pPr>
-        <w:pStyle w:val="Kop1"/>
+        <w:pStyle w:val="Heading1"/>
         <w:spacing w:after="240"/>
         <w:rPr>
           <w:b/>
@@ -337,7 +348,7 @@
     </w:p>
     <w:p>
       <w:pPr>
-        <w:pStyle w:val="Lijstalinea"/>
+        <w:pStyle w:val="ListParagraph"/>
         <w:numPr>
           <w:ilvl w:val="0"/>
           <w:numId w:val="3"/>
@@ -359,7 +370,7 @@
     </w:p>
     <w:p>
       <w:pPr>
-        <w:pStyle w:val="Lijstalinea"/>
+        <w:pStyle w:val="ListParagraph"/>
         <w:numPr>
           <w:ilvl w:val="0"/>
           <w:numId w:val="3"/>
@@ -381,7 +392,7 @@
     </w:p>
     <w:p>
       <w:pPr>
-        <w:pStyle w:val="Lijstalinea"/>
+        <w:pStyle w:val="ListParagraph"/>
         <w:numPr>
           <w:ilvl w:val="0"/>
           <w:numId w:val="3"/>
@@ -403,7 +414,7 @@
     </w:p>
     <w:p>
       <w:pPr>
-        <w:pStyle w:val="Lijstalinea"/>
+        <w:pStyle w:val="ListParagraph"/>
         <w:numPr>
           <w:ilvl w:val="0"/>
           <w:numId w:val="3"/>
@@ -425,7 +436,7 @@
     </w:p>
     <w:p>
       <w:pPr>
-        <w:pStyle w:val="Lijstalinea"/>
+        <w:pStyle w:val="ListParagraph"/>
         <w:numPr>
           <w:ilvl w:val="0"/>
           <w:numId w:val="3"/>
@@ -447,7 +458,7 @@
     </w:p>
     <w:p>
       <w:pPr>
-        <w:pStyle w:val="Lijstalinea"/>
+        <w:pStyle w:val="ListParagraph"/>
         <w:numPr>
           <w:ilvl w:val="0"/>
           <w:numId w:val="3"/>
@@ -469,7 +480,7 @@
     </w:p>
     <w:p>
       <w:pPr>
-        <w:pStyle w:val="Lijstalinea"/>
+        <w:pStyle w:val="ListParagraph"/>
         <w:numPr>
           <w:ilvl w:val="0"/>
           <w:numId w:val="3"/>
@@ -491,7 +502,7 @@
     </w:p>
     <w:p>
       <w:pPr>
-        <w:pStyle w:val="Lijstalinea"/>
+        <w:pStyle w:val="ListParagraph"/>
         <w:numPr>
           <w:ilvl w:val="0"/>
           <w:numId w:val="3"/>
@@ -539,7 +550,7 @@
     </w:p>
     <w:p>
       <w:pPr>
-        <w:pStyle w:val="Lijstalinea"/>
+        <w:pStyle w:val="ListParagraph"/>
         <w:numPr>
           <w:ilvl w:val="0"/>
           <w:numId w:val="3"/>
@@ -569,7 +580,7 @@
     </w:p>
     <w:p>
       <w:pPr>
-        <w:pStyle w:val="Lijstalinea"/>
+        <w:pStyle w:val="ListParagraph"/>
         <w:numPr>
           <w:ilvl w:val="0"/>
           <w:numId w:val="3"/>
@@ -591,7 +602,7 @@
     </w:p>
     <w:p>
       <w:pPr>
-        <w:pStyle w:val="Lijstalinea"/>
+        <w:pStyle w:val="ListParagraph"/>
         <w:numPr>
           <w:ilvl w:val="0"/>
           <w:numId w:val="3"/>
@@ -667,7 +678,7 @@
     </w:p>
     <w:p>
       <w:pPr>
-        <w:pStyle w:val="Kop1"/>
+        <w:pStyle w:val="Heading1"/>
         <w:spacing w:after="240"/>
         <w:rPr>
           <w:b/>
@@ -896,7 +907,7 @@
     </w:p>
     <w:p>
       <w:pPr>
-        <w:pStyle w:val="Kop1"/>
+        <w:pStyle w:val="Heading1"/>
         <w:spacing w:after="240"/>
         <w:rPr>
           <w:b/>
@@ -915,7 +926,7 @@
     </w:p>
     <w:tbl>
       <w:tblPr>
-        <w:tblStyle w:val="Tabelraster"/>
+        <w:tblStyle w:val="TableGrid"/>
         <w:tblW w:w="0" w:type="auto"/>
         <w:tblLook w:val="04A0" w:firstRow="1" w:lastRow="0" w:firstColumn="1" w:lastColumn="0" w:noHBand="0" w:noVBand="1"/>
       </w:tblPr>
@@ -1267,7 +1278,7 @@
     </w:p>
     <w:tbl>
       <w:tblPr>
-        <w:tblStyle w:val="Tabelraster"/>
+        <w:tblStyle w:val="TableGrid"/>
         <w:tblW w:w="0" w:type="auto"/>
         <w:tblLook w:val="04A0" w:firstRow="1" w:lastRow="0" w:firstColumn="1" w:lastColumn="0" w:noHBand="0" w:noVBand="1"/>
       </w:tblPr>
@@ -1598,7 +1609,7 @@
     </w:p>
     <w:tbl>
       <w:tblPr>
-        <w:tblStyle w:val="Tabelraster"/>
+        <w:tblStyle w:val="TableGrid"/>
         <w:tblW w:w="0" w:type="auto"/>
         <w:tblLook w:val="04A0" w:firstRow="1" w:lastRow="0" w:firstColumn="1" w:lastColumn="0" w:noHBand="0" w:noVBand="1"/>
       </w:tblPr>
@@ -1891,7 +1902,7 @@
     </w:p>
     <w:tbl>
       <w:tblPr>
-        <w:tblStyle w:val="Tabelraster"/>
+        <w:tblStyle w:val="TableGrid"/>
         <w:tblW w:w="0" w:type="auto"/>
         <w:tblLook w:val="04A0" w:firstRow="1" w:lastRow="0" w:firstColumn="1" w:lastColumn="0" w:noHBand="0" w:noVBand="1"/>
       </w:tblPr>
@@ -2142,7 +2153,7 @@
     </w:p>
     <w:tbl>
       <w:tblPr>
-        <w:tblStyle w:val="Tabelraster"/>
+        <w:tblStyle w:val="TableGrid"/>
         <w:tblW w:w="0" w:type="auto"/>
         <w:tblLook w:val="04A0" w:firstRow="1" w:lastRow="0" w:firstColumn="1" w:lastColumn="0" w:noHBand="0" w:noVBand="1"/>
       </w:tblPr>
@@ -2424,7 +2435,7 @@
     </w:p>
     <w:tbl>
       <w:tblPr>
-        <w:tblStyle w:val="Tabelraster"/>
+        <w:tblStyle w:val="TableGrid"/>
         <w:tblW w:w="0" w:type="auto"/>
         <w:tblLook w:val="04A0" w:firstRow="1" w:lastRow="0" w:firstColumn="1" w:lastColumn="0" w:noHBand="0" w:noVBand="1"/>
       </w:tblPr>
@@ -2718,7 +2729,7 @@
     </w:p>
     <w:tbl>
       <w:tblPr>
-        <w:tblStyle w:val="Tabelraster"/>
+        <w:tblStyle w:val="TableGrid"/>
         <w:tblW w:w="0" w:type="auto"/>
         <w:tblLook w:val="04A0" w:firstRow="1" w:lastRow="0" w:firstColumn="1" w:lastColumn="0" w:noHBand="0" w:noVBand="1"/>
       </w:tblPr>
@@ -2968,7 +2979,7 @@
     </w:p>
     <w:tbl>
       <w:tblPr>
-        <w:tblStyle w:val="Tabelraster"/>
+        <w:tblStyle w:val="TableGrid"/>
         <w:tblW w:w="0" w:type="auto"/>
         <w:tblLook w:val="04A0" w:firstRow="1" w:lastRow="0" w:firstColumn="1" w:lastColumn="0" w:noHBand="0" w:noVBand="1"/>
       </w:tblPr>
@@ -3225,7 +3236,7 @@
     </w:p>
     <w:tbl>
       <w:tblPr>
-        <w:tblStyle w:val="Tabelraster"/>
+        <w:tblStyle w:val="TableGrid"/>
         <w:tblW w:w="0" w:type="auto"/>
         <w:tblLook w:val="04A0" w:firstRow="1" w:lastRow="0" w:firstColumn="1" w:lastColumn="0" w:noHBand="0" w:noVBand="1"/>
       </w:tblPr>
@@ -3473,7 +3484,7 @@
     </w:p>
     <w:tbl>
       <w:tblPr>
-        <w:tblStyle w:val="Tabelraster"/>
+        <w:tblStyle w:val="TableGrid"/>
         <w:tblW w:w="0" w:type="auto"/>
         <w:tblLook w:val="04A0" w:firstRow="1" w:lastRow="0" w:firstColumn="1" w:lastColumn="0" w:noHBand="0" w:noVBand="1"/>
       </w:tblPr>
@@ -3711,7 +3722,7 @@
     </w:p>
     <w:tbl>
       <w:tblPr>
-        <w:tblStyle w:val="Tabelraster"/>
+        <w:tblStyle w:val="TableGrid"/>
         <w:tblW w:w="0" w:type="auto"/>
         <w:tblLook w:val="04A0" w:firstRow="1" w:lastRow="0" w:firstColumn="1" w:lastColumn="0" w:noHBand="0" w:noVBand="1"/>
       </w:tblPr>
@@ -3961,7 +3972,7 @@
     </w:p>
     <w:tbl>
       <w:tblPr>
-        <w:tblStyle w:val="Tabelraster"/>
+        <w:tblStyle w:val="TableGrid"/>
         <w:tblW w:w="0" w:type="auto"/>
         <w:tblLook w:val="04A0" w:firstRow="1" w:lastRow="0" w:firstColumn="1" w:lastColumn="0" w:noHBand="0" w:noVBand="1"/>
       </w:tblPr>
@@ -4202,7 +4213,7 @@
     </w:p>
     <w:tbl>
       <w:tblPr>
-        <w:tblStyle w:val="Tabelraster"/>
+        <w:tblStyle w:val="TableGrid"/>
         <w:tblW w:w="0" w:type="auto"/>
         <w:tblLook w:val="04A0" w:firstRow="1" w:lastRow="0" w:firstColumn="1" w:lastColumn="0" w:noHBand="0" w:noVBand="1"/>
       </w:tblPr>
@@ -4490,7 +4501,7 @@
     </w:p>
     <w:tbl>
       <w:tblPr>
-        <w:tblStyle w:val="Tabelraster"/>
+        <w:tblStyle w:val="TableGrid"/>
         <w:tblW w:w="0" w:type="auto"/>
         <w:tblLook w:val="04A0" w:firstRow="1" w:lastRow="0" w:firstColumn="1" w:lastColumn="0" w:noHBand="0" w:noVBand="1"/>
       </w:tblPr>
@@ -4728,7 +4739,7 @@
     </w:p>
     <w:tbl>
       <w:tblPr>
-        <w:tblStyle w:val="Tabelraster"/>
+        <w:tblStyle w:val="TableGrid"/>
         <w:tblW w:w="0" w:type="auto"/>
         <w:tblLook w:val="04A0" w:firstRow="1" w:lastRow="0" w:firstColumn="1" w:lastColumn="0" w:noHBand="0" w:noVBand="1"/>
       </w:tblPr>
@@ -4966,7 +4977,7 @@
     </w:p>
     <w:tbl>
       <w:tblPr>
-        <w:tblStyle w:val="Tabelraster"/>
+        <w:tblStyle w:val="TableGrid"/>
         <w:tblW w:w="0" w:type="auto"/>
         <w:tblLook w:val="04A0" w:firstRow="1" w:lastRow="0" w:firstColumn="1" w:lastColumn="0" w:noHBand="0" w:noVBand="1"/>
       </w:tblPr>
@@ -5201,7 +5212,7 @@
     </w:p>
     <w:tbl>
       <w:tblPr>
-        <w:tblStyle w:val="Tabelraster"/>
+        <w:tblStyle w:val="TableGrid"/>
         <w:tblW w:w="0" w:type="auto"/>
         <w:tblLook w:val="04A0" w:firstRow="1" w:lastRow="0" w:firstColumn="1" w:lastColumn="0" w:noHBand="0" w:noVBand="1"/>
       </w:tblPr>
@@ -6953,16 +6964,16 @@
     <w:lsdException w:name="Unresolved Mention" w:semiHidden="1" w:unhideWhenUsed="1"/>
     <w:lsdException w:name="Smart Link" w:semiHidden="1" w:unhideWhenUsed="1"/>
   </w:latentStyles>
-  <w:style w:type="paragraph" w:default="1" w:styleId="Standaard">
+  <w:style w:type="paragraph" w:default="1" w:styleId="Normal">
     <w:name w:val="Normal"/>
     <w:qFormat/>
     <w:rsid w:val="00D9566A"/>
   </w:style>
-  <w:style w:type="paragraph" w:styleId="Kop1">
+  <w:style w:type="paragraph" w:styleId="Heading1">
     <w:name w:val="heading 1"/>
-    <w:basedOn w:val="Standaard"/>
-    <w:next w:val="Standaard"/>
-    <w:link w:val="Kop1Char"/>
+    <w:basedOn w:val="Normal"/>
+    <w:next w:val="Normal"/>
+    <w:link w:val="Heading1Char"/>
     <w:uiPriority w:val="9"/>
     <w:qFormat/>
     <w:rsid w:val="00166232"/>
@@ -6979,13 +6990,13 @@
       <w:szCs w:val="32"/>
     </w:rPr>
   </w:style>
-  <w:style w:type="character" w:default="1" w:styleId="Standaardalinea-lettertype">
+  <w:style w:type="character" w:default="1" w:styleId="DefaultParagraphFont">
     <w:name w:val="Default Paragraph Font"/>
     <w:uiPriority w:val="1"/>
     <w:semiHidden/>
     <w:unhideWhenUsed/>
   </w:style>
-  <w:style w:type="table" w:default="1" w:styleId="Standaardtabel">
+  <w:style w:type="table" w:default="1" w:styleId="TableNormal">
     <w:name w:val="Normal Table"/>
     <w:uiPriority w:val="99"/>
     <w:semiHidden/>
@@ -7000,15 +7011,15 @@
       </w:tblCellMar>
     </w:tblPr>
   </w:style>
-  <w:style w:type="numbering" w:default="1" w:styleId="Geenlijst">
+  <w:style w:type="numbering" w:default="1" w:styleId="NoList">
     <w:name w:val="No List"/>
     <w:uiPriority w:val="99"/>
     <w:semiHidden/>
     <w:unhideWhenUsed/>
   </w:style>
-  <w:style w:type="paragraph" w:styleId="Lijstalinea">
+  <w:style w:type="paragraph" w:styleId="ListParagraph">
     <w:name w:val="List Paragraph"/>
-    <w:basedOn w:val="Standaard"/>
+    <w:basedOn w:val="Normal"/>
     <w:uiPriority w:val="34"/>
     <w:qFormat/>
     <w:rsid w:val="00CA34BB"/>
@@ -7017,10 +7028,10 @@
       <w:contextualSpacing/>
     </w:pPr>
   </w:style>
-  <w:style w:type="character" w:customStyle="1" w:styleId="Kop1Char">
-    <w:name w:val="Kop 1 Char"/>
-    <w:basedOn w:val="Standaardalinea-lettertype"/>
-    <w:link w:val="Kop1"/>
+  <w:style w:type="character" w:customStyle="1" w:styleId="Heading1Char">
+    <w:name w:val="Heading 1 Char"/>
+    <w:basedOn w:val="DefaultParagraphFont"/>
+    <w:link w:val="Heading1"/>
     <w:uiPriority w:val="9"/>
     <w:rsid w:val="00166232"/>
     <w:rPr>
@@ -7030,9 +7041,9 @@
       <w:szCs w:val="32"/>
     </w:rPr>
   </w:style>
-  <w:style w:type="table" w:styleId="Tabelraster">
+  <w:style w:type="table" w:styleId="TableGrid">
     <w:name w:val="Table Grid"/>
-    <w:basedOn w:val="Standaardtabel"/>
+    <w:basedOn w:val="TableNormal"/>
     <w:uiPriority w:val="39"/>
     <w:rsid w:val="009E288C"/>
     <w:pPr>

</xml_diff>